<commit_message>
fix: renamed 'valori' to 'cerios/bransom'
</commit_message>
<xml_diff>
--- a/cvtool-backend/src/main/resources/demo/CV_NL_VOORBEELD.docx
+++ b/cvtool-backend/src/main/resources/demo/CV_NL_VOORBEELD.docx
@@ -4,6 +4,9 @@
   <w:body>
     <w:p>
       <w:r>
+        <w:rPr>
+          <w:noProof/>
+        </w:rPr>
         <w:drawing>
           <wp:anchor distT="0" distB="0" distL="114300" distR="114300" simplePos="0" relativeHeight="251668480" behindDoc="0" locked="0" layoutInCell="1" allowOverlap="1" wp14:anchorId="413458E8" wp14:editId="0D83563D">
             <wp:simplePos x="0" y="0"/>
@@ -86,6 +89,9 @@
         </w:drawing>
       </w:r>
       <w:r>
+        <w:rPr>
+          <w:noProof/>
+        </w:rPr>
         <w:drawing>
           <wp:anchor distT="0" distB="0" distL="114300" distR="114300" simplePos="0" relativeHeight="251664384" behindDoc="0" locked="0" layoutInCell="1" allowOverlap="1" wp14:anchorId="1541F9EA" wp14:editId="27C48E51">
             <wp:simplePos x="0" y="0"/>
@@ -162,6 +168,9 @@
         </w:drawing>
       </w:r>
       <w:r>
+        <w:rPr>
+          <w:noProof/>
+        </w:rPr>
         <w:drawing>
           <wp:anchor distT="0" distB="0" distL="114300" distR="114300" simplePos="0" relativeHeight="251666432" behindDoc="0" locked="0" layoutInCell="1" allowOverlap="1" wp14:anchorId="114F53A9" wp14:editId="7DE7FBAF">
             <wp:simplePos x="0" y="0"/>
@@ -283,6 +292,9 @@
         </w:drawing>
       </w:r>
       <w:r>
+        <w:rPr>
+          <w:noProof/>
+        </w:rPr>
         <w:drawing>
           <wp:anchor distT="0" distB="0" distL="114300" distR="114300" simplePos="0" relativeHeight="251656190" behindDoc="1" locked="0" layoutInCell="1" allowOverlap="1" wp14:anchorId="72854C67" wp14:editId="5C654BAF">
             <wp:simplePos x="0" y="0"/>
@@ -334,6 +346,9 @@
         </w:drawing>
       </w:r>
       <w:r>
+        <w:rPr>
+          <w:noProof/>
+        </w:rPr>
         <w:drawing>
           <wp:anchor distT="0" distB="0" distL="114300" distR="114300" simplePos="0" relativeHeight="251678720" behindDoc="1" locked="0" layoutInCell="1" allowOverlap="1" wp14:anchorId="41AA082E" wp14:editId="32279833">
             <wp:simplePos x="0" y="0"/>
@@ -391,6 +406,9 @@
         </w:drawing>
       </w:r>
       <w:r>
+        <w:rPr>
+          <w:noProof/>
+        </w:rPr>
         <w:drawing>
           <wp:anchor distT="0" distB="0" distL="114300" distR="114300" simplePos="0" relativeHeight="251660288" behindDoc="0" locked="0" layoutInCell="1" allowOverlap="1" wp14:anchorId="24CE036A" wp14:editId="6DEFC1A3">
             <wp:simplePos x="0" y="0"/>
@@ -500,6 +518,9 @@
         </w:sectPr>
       </w:pPr>
       <w:r>
+        <w:rPr>
+          <w:noProof/>
+        </w:rPr>
         <w:drawing>
           <wp:anchor distT="0" distB="0" distL="114300" distR="114300" simplePos="0" relativeHeight="251689984" behindDoc="0" locked="0" layoutInCell="1" allowOverlap="1" wp14:anchorId="53C0D026" wp14:editId="3AB696FB">
             <wp:simplePos x="0" y="0"/>
@@ -557,6 +578,9 @@
         </w:drawing>
       </w:r>
       <w:r>
+        <w:rPr>
+          <w:noProof/>
+        </w:rPr>
         <w:drawing>
           <wp:anchor distT="0" distB="0" distL="114300" distR="114300" simplePos="0" relativeHeight="251655165" behindDoc="1" locked="0" layoutInCell="1" allowOverlap="1" wp14:anchorId="52B7CF1E" wp14:editId="31659129">
             <wp:simplePos x="0" y="0"/>
@@ -610,6 +634,9 @@
         </w:drawing>
       </w:r>
       <w:r>
+        <w:rPr>
+          <w:noProof/>
+        </w:rPr>
         <w:drawing>
           <wp:anchor distT="0" distB="0" distL="114300" distR="114300" simplePos="0" relativeHeight="251669504" behindDoc="0" locked="0" layoutInCell="1" allowOverlap="1" wp14:anchorId="5A312803" wp14:editId="2FFD9698">
             <wp:simplePos x="0" y="0"/>
@@ -775,6 +802,9 @@
         </w:drawing>
       </w:r>
       <w:r>
+        <w:rPr>
+          <w:noProof/>
+        </w:rPr>
         <w:drawing>
           <wp:anchor distT="0" distB="0" distL="114300" distR="114300" simplePos="0" relativeHeight="251671552" behindDoc="0" locked="0" layoutInCell="1" allowOverlap="1" wp14:anchorId="6159BDFF" wp14:editId="357C47DF">
             <wp:simplePos x="0" y="0"/>
@@ -826,6 +856,9 @@
         </w:drawing>
       </w:r>
       <w:r>
+        <w:rPr>
+          <w:noProof/>
+        </w:rPr>
         <w:drawing>
           <wp:anchor distT="0" distB="0" distL="114300" distR="114300" simplePos="0" relativeHeight="251674624" behindDoc="0" locked="0" layoutInCell="1" allowOverlap="1" wp14:anchorId="783536A8" wp14:editId="7BDDF852">
             <wp:simplePos x="0" y="0"/>
@@ -899,6 +932,9 @@
         </w:drawing>
       </w:r>
       <w:r>
+        <w:rPr>
+          <w:noProof/>
+        </w:rPr>
         <w:drawing>
           <wp:anchor distT="0" distB="0" distL="114300" distR="114300" simplePos="0" relativeHeight="251668991" behindDoc="0" locked="0" layoutInCell="1" allowOverlap="1" wp14:anchorId="3D5826BC" wp14:editId="0D8C587B">
             <wp:simplePos x="0" y="0"/>
@@ -1106,7 +1142,14 @@
       <w:pPr>
         <w:pStyle w:val="Titel1"/>
       </w:pPr>
+      <w:keepNext/>
       <w:r>
+        <w:rPr>
+          <w:noProof/>
+        </w:rPr>
+        <w:r>
+          <w:t>Kerncompetenties / skills</w:t>
+        </w:r>
         <w:drawing>
           <wp:anchor distT="0" distB="0" distL="114300" distR="114300" simplePos="0" relativeHeight="251692032" behindDoc="0" locked="0" layoutInCell="1" allowOverlap="1" wp14:anchorId="1ABC1FD6" wp14:editId="1FAFAECC">
             <wp:simplePos x="0" y="0"/>
@@ -1117,7 +1160,7 @@
               <wp:posOffset>250825</wp:posOffset>
             </wp:positionV>
             <wp:extent cx="2051050" cy="0"/>
-            <wp:effectExtent l="0" t="12700" r="19050" b="12700"/>
+            <wp:effectExtent l="0" t="0" r="0" b="0"/>
             <wp:wrapNone/>
             <wp:docPr id="728606184" name="Straight Connector 15"/>
             <wp:cNvGraphicFramePr/>
@@ -1164,9 +1207,9 @@
         </w:drawing>
       </w:r>
       <w:r>
-        <w:t>Kerncompetenties / skills</w:t>
-      </w:r>
-      <w:r>
+        <w:rPr>
+          <w:noProof/>
+        </w:rPr>
         <w:drawing>
           <wp:anchor distT="0" distB="0" distL="114300" distR="114300" simplePos="0" relativeHeight="251683840" behindDoc="0" locked="0" layoutInCell="1" allowOverlap="1" wp14:anchorId="65A007C0" wp14:editId="5A8EF887">
             <wp:simplePos x="0" y="0"/>
@@ -1235,7 +1278,7 @@
                         </w:r>
                         <w:r>
                           <w:rPr>
-                            <w:rStyle w:val="Valori-niveau"/>
+                            <w:rStyle w:val="Cerios-niveau"/>
                             <w:color w:val="55DD94"/>
                             <w:noProof/>
                           </w:rPr>
@@ -1264,7 +1307,7 @@
                         </w:r>
                         <w:r>
                           <w:rPr>
-                            <w:rStyle w:val="Valori-niveau"/>
+                            <w:rStyle w:val="Cerios-niveau"/>
                             <w:color w:val="55DD94"/>
                             <w:noProof/>
                           </w:rPr>
@@ -1307,7 +1350,7 @@
                         </w:r>
                         <w:r>
                           <w:rPr>
-                            <w:rStyle w:val="Valori-niveau"/>
+                            <w:rStyle w:val="Cerios-niveau"/>
                             <w:color w:val="55DD94"/>
                             <w:noProof/>
                           </w:rPr>
@@ -1350,7 +1393,7 @@
                         </w:r>
                         <w:r>
                           <w:rPr>
-                            <w:rStyle w:val="Valori-niveau"/>
+                            <w:rStyle w:val="Cerios-niveau"/>
                             <w:color w:val="55DD94"/>
                             <w:noProof/>
                           </w:rPr>
@@ -1394,7 +1437,7 @@
                         </w:r>
                         <w:r>
                           <w:rPr>
-                            <w:rStyle w:val="Valori-niveau"/>
+                            <w:rStyle w:val="Cerios-niveau"/>
                             <w:color w:val="55DD94"/>
                             <w:noProof/>
                           </w:rPr>
@@ -1423,7 +1466,7 @@
                         </w:r>
                         <w:r>
                           <w:rPr>
-                            <w:rStyle w:val="Valori-niveau"/>
+                            <w:rStyle w:val="Cerios-niveau"/>
                             <w:color w:val="55DD94"/>
                             <w:noProof/>
                           </w:rPr>
@@ -1453,131 +1496,9 @@
         </w:drawing>
       </w:r>
       <w:r>
-        <w:drawing>
-          <wp:anchor distT="0" distB="0" distL="114300" distR="114300" simplePos="0" relativeHeight="251688960" behindDoc="0" locked="0" layoutInCell="1" allowOverlap="1" wp14:anchorId="7FC684E5" wp14:editId="0FFFE8B0">
-            <wp:simplePos x="0" y="0"/>
-            <wp:positionH relativeFrom="column">
-              <wp:posOffset>1812339</wp:posOffset>
-            </wp:positionH>
-            <wp:positionV relativeFrom="paragraph">
-              <wp:posOffset>5939790</wp:posOffset>
-            </wp:positionV>
-            <wp:extent cx="6791520" cy="457200"/>
-            <wp:effectExtent l="0" t="0" r="4445" b="0"/>
-            <wp:wrapNone/>
-            <wp:docPr id="754824561" name="Text Box 16"/>
-            <wp:cNvGraphicFramePr/>
-            <a:graphic xmlns:a="http://purl.oclc.org/ooxml/drawingml/main">
-              <a:graphicData uri="http://schemas.microsoft.com/office/word/2010/wordprocessingShape">
-                <wp:wsp>
-                  <wp:cNvSpPr txBox="1"/>
-                  <wp:spPr>
-                    <a:xfrm>
-                      <a:off x="0" y="0"/>
-                      <a:ext cx="6791520" cy="457200"/>
-                    </a:xfrm>
-                    <a:prstGeom prst="rect">
-                      <a:avLst/>
-                    </a:prstGeom>
-                    <a:solidFill>
-                      <a:schemeClr val="bg1">
-                        <a:lumMod val="95%"/>
-                      </a:schemeClr>
-                    </a:solidFill>
-                    <a:ln w="6350">
-                      <a:noFill/>
-                    </a:ln>
-                  </wp:spPr>
-                  <wp:txbx>
-                    <wne:txbxContent>
-                      <w:p>
-                        <w:pPr>
-                          <w:tabs>
-                            <w:tab w:val="start" w:pos="70.90pt"/>
-                            <w:tab w:val="start" w:pos="163.05pt"/>
-                            <w:tab w:val="start" w:pos="198.45pt"/>
-                          </w:tabs>
-                          <w:spacing w:after="0pt"/>
-                          <w:jc w:val="center"/>
-                        </w:pPr>
-                        <w:r>
-                          <w:rPr>
-                            <w:rStyle w:val="Valori-niveau"/>
-                            <w:color w:val="55DD94"/>
-                            <w:sz w:val="18"/>
-                            <w:szCs w:val="18"/>
-                          </w:rPr>
-                          <w:t xml:space="preserve"> </w:t>
-                        </w:r>
-                        <w:r>
-                          <w:rPr>
-                            <w:rStyle w:val="Valori-niveau"/>
-                            <w:rFonts w:asciiTheme="minorHAnsi" w:hAnsiTheme="minorHAnsi"/>
-                            <w:color w:val="212B46"/>
-                            <w:sz w:val="18"/>
-                            <w:szCs w:val="18"/>
-                          </w:rPr>
-                          <w:t>basis</w:t>
-                          <w:tab/>
-                        </w:r>
-                        <w:r>
-                          <w:rPr>
-                            <w:rStyle w:val="Valori-niveau"/>
-                            <w:color w:val="55DD94"/>
-                            <w:sz w:val="18"/>
-                            <w:szCs w:val="18"/>
-                          </w:rPr>
-                          <w:t xml:space="preserve"> </w:t>
-                        </w:r>
-                        <w:r>
-                          <w:rPr>
-                            <w:rStyle w:val="Valori-niveau"/>
-                            <w:rFonts w:asciiTheme="minorHAnsi" w:hAnsiTheme="minorHAnsi"/>
-                            <w:color w:val="212B46"/>
-                            <w:sz w:val="18"/>
-                            <w:szCs w:val="18"/>
-                          </w:rPr>
-                          <w:t>gevorderd</w:t>
-                          <w:tab/>
-                        </w:r>
-                        <w:r>
-                          <w:rPr>
-                            <w:rStyle w:val="Valori-niveau"/>
-                            <w:color w:val="55DD94"/>
-                            <w:sz w:val="18"/>
-                            <w:szCs w:val="18"/>
-                          </w:rPr>
-                          <w:t xml:space="preserve"> </w:t>
-                        </w:r>
-                        <w:r>
-                          <w:rPr>
-                            <w:rStyle w:val="Valori-niveau"/>
-                            <w:rFonts w:asciiTheme="minorHAnsi" w:hAnsiTheme="minorHAnsi"/>
-                            <w:color w:val="212B46"/>
-                            <w:sz w:val="18"/>
-                            <w:szCs w:val="18"/>
-                          </w:rPr>
-                          <w:t>ervaren</w:t>
-                        </w:r>
-                      </w:p>
-                    </wne:txbxContent>
-                  </wp:txbx>
-                  <wp:bodyPr rot="0" spcFirstLastPara="0" vertOverflow="overflow" horzOverflow="overflow" vert="horz" wrap="none" lIns="91440" tIns="108000" rIns="91440" bIns="108000" numCol="1" spcCol="0" rtlCol="0" fromWordArt="0" anchor="ctr" anchorCtr="0" forceAA="0" compatLnSpc="1">
-                    <a:prstTxWarp prst="textNoShape">
-                      <a:avLst/>
-                    </a:prstTxWarp>
-                    <a:spAutoFit/>
-                  </wp:bodyPr>
-                </wp:wsp>
-              </a:graphicData>
-            </a:graphic>
-            <wp14:sizeRelV relativeFrom="margin">
-              <wp14:pctHeight>0%</wp14:pctHeight>
-            </wp14:sizeRelV>
-          </wp:anchor>
-        </w:drawing>
-      </w:r>
-      <w:r>
+        <w:rPr>
+          <w:noProof/>
+        </w:rPr>
         <w:drawing>
           <wp:anchor distT="0" distB="0" distL="114300" distR="114300" simplePos="0" relativeHeight="251687936" behindDoc="0" locked="0" layoutInCell="1" allowOverlap="1" wp14:anchorId="35229AC4" wp14:editId="1074F567">
             <wp:simplePos x="0" y="0"/>
@@ -1645,7 +1566,7 @@
                         </w:r>
                         <w:r>
                           <w:rPr>
-                            <w:rStyle w:val="Valori-niveau"/>
+                            <w:rStyle w:val="Cerios-niveau"/>
                             <w:color w:val="55DD94"/>
                             <w:noProof/>
                           </w:rPr>
@@ -1689,7 +1610,7 @@
                         </w:r>
                         <w:r>
                           <w:rPr>
-                            <w:rStyle w:val="Valori-niveau"/>
+                            <w:rStyle w:val="Cerios-niveau"/>
                             <w:color w:val="55DD94"/>
                             <w:noProof/>
                           </w:rPr>
@@ -1718,7 +1639,7 @@
                         </w:r>
                         <w:r>
                           <w:rPr>
-                            <w:rStyle w:val="Valori-niveau"/>
+                            <w:rStyle w:val="Cerios-niveau"/>
                             <w:color w:val="55DD94"/>
                             <w:noProof/>
                           </w:rPr>
@@ -1761,7 +1682,7 @@
                         </w:r>
                         <w:r>
                           <w:rPr>
-                            <w:rStyle w:val="Valori-niveau"/>
+                            <w:rStyle w:val="Cerios-niveau"/>
                             <w:color w:val="55DD94"/>
                             <w:noProof/>
                           </w:rPr>
@@ -1791,6 +1712,9 @@
         </w:drawing>
       </w:r>
       <w:r>
+        <w:rPr>
+          <w:noProof/>
+        </w:rPr>
         <w:drawing>
           <wp:anchor distT="0" distB="0" distL="114300" distR="114300" simplePos="0" relativeHeight="251685888" behindDoc="0" locked="0" layoutInCell="1" allowOverlap="1" wp14:anchorId="215EC998" wp14:editId="39E139D8">
             <wp:simplePos x="0" y="0"/>
@@ -1859,7 +1783,7 @@
                         </w:r>
                         <w:r>
                           <w:rPr>
-                            <w:rStyle w:val="Valori-niveau"/>
+                            <w:rStyle w:val="Cerios-niveau"/>
                             <w:color w:val="55DD94"/>
                             <w:noProof/>
                           </w:rPr>
@@ -1888,7 +1812,7 @@
                         </w:r>
                         <w:r>
                           <w:rPr>
-                            <w:rStyle w:val="Valori-niveau"/>
+                            <w:rStyle w:val="Cerios-niveau"/>
                             <w:color w:val="55DD94"/>
                             <w:noProof/>
                           </w:rPr>
@@ -1931,7 +1855,7 @@
                         </w:r>
                         <w:r>
                           <w:rPr>
-                            <w:rStyle w:val="Valori-niveau"/>
+                            <w:rStyle w:val="Cerios-niveau"/>
                             <w:color w:val="55DD94"/>
                             <w:noProof/>
                           </w:rPr>
@@ -1960,6 +1884,128 @@
           </wp:anchor>
         </w:drawing>
       </w:r>
+      <w:r>
+        <w:rPr>
+          <w:noProof/>
+        </w:rPr>
+        <w:drawing>
+          <wp:anchor distT="0" distB="0" distL="114300" distR="114300" simplePos="0" relativeHeight="251661312" behindDoc="0" locked="0" layoutInCell="1" allowOverlap="1" wp14:anchorId="7FC684E5" wp14:editId="2217D624">
+            <wp:simplePos x="0" y="0"/>
+            <wp:positionH relativeFrom="column">
+              <wp:posOffset>1812290</wp:posOffset>
+            </wp:positionH>
+            <wp:positionV relativeFrom="paragraph">
+              <wp:posOffset>8166413</wp:posOffset>
+            </wp:positionV>
+            <wp:extent cx="6791325" cy="457200"/>
+            <wp:effectExtent l="0" t="0" r="2540" b="0"/>
+            <wp:wrapNone/>
+            <wp:docPr id="754824561" name="Text Box 16"/>
+            <wp:cNvGraphicFramePr/>
+            <a:graphic xmlns:a="http://purl.oclc.org/ooxml/drawingml/main">
+              <a:graphicData uri="http://schemas.microsoft.com/office/word/2010/wordprocessingShape">
+                <wp:wsp>
+                  <wp:cNvSpPr txBox="1"/>
+                  <wp:spPr>
+                    <a:xfrm>
+                      <a:off x="0" y="0"/>
+                      <a:ext cx="6791325" cy="457200"/>
+                    </a:xfrm>
+                    <a:prstGeom prst="rect">
+                      <a:avLst/>
+                    </a:prstGeom>
+                    <a:solidFill>
+                      <a:schemeClr val="bg1">
+                        <a:lumMod val="95%"/>
+                      </a:schemeClr>
+                    </a:solidFill>
+                    <a:ln w="6350">
+                      <a:noFill/>
+                    </a:ln>
+                  </wp:spPr>
+                  <wp:txbx>
+                    <wne:txbxContent>
+                      <w:p>
+                        <w:pPr>
+                          <w:tabs>
+                            <w:tab w:val="start" w:pos="70.90pt"/>
+                            <w:tab w:val="start" w:pos="163.05pt"/>
+                            <w:tab w:val="start" w:pos="198.45pt"/>
+                          </w:tabs>
+                          <w:spacing w:after="0pt"/>
+                          <w:jc w:val="center"/>
+                        </w:pPr>
+                        <w:r>
+                          <w:rPr>
+                            <w:rStyle w:val="Cerios-niveau"/>
+                            <w:color w:val="55DD94"/>
+                            <w:sz w:val="18"/>
+                            <w:szCs w:val="18"/>
+                          </w:rPr>
+                          <w:t xml:space="preserve"> </w:t>
+                        </w:r>
+                        <w:r>
+                          <w:rPr>
+                            <w:color w:val="212B46"/>
+                            <w:sz w:val="18"/>
+                            <w:szCs w:val="18"/>
+                          </w:rPr>
+                          <w:t>basis</w:t>
+                          <w:tab/>
+                        </w:r>
+                        <w:r>
+                          <w:rPr>
+                            <w:rStyle w:val="Cerios-niveau"/>
+                            <w:color w:val="55DD94"/>
+                            <w:sz w:val="18"/>
+                            <w:szCs w:val="18"/>
+                          </w:rPr>
+                          <w:t xml:space="preserve"> </w:t>
+                        </w:r>
+                        <w:r>
+                          <w:rPr>
+                            <w:color w:val="212B46"/>
+                            <w:sz w:val="18"/>
+                            <w:szCs w:val="18"/>
+                          </w:rPr>
+                          <w:t>gevorderd</w:t>
+                          <w:tab/>
+                        </w:r>
+                        <w:r>
+                          <w:rPr>
+                            <w:rStyle w:val="Cerios-niveau"/>
+                            <w:color w:val="55DD94"/>
+                            <w:sz w:val="18"/>
+                            <w:szCs w:val="18"/>
+                          </w:rPr>
+                          <w:t xml:space="preserve"> </w:t>
+                        </w:r>
+                        <w:r>
+                          <w:rPr>
+                            <w:color w:val="212B46"/>
+                            <w:sz w:val="18"/>
+                            <w:szCs w:val="18"/>
+                          </w:rPr>
+                          <w:t>ervaren</w:t>
+                        </w:r>
+                      </w:p>
+                    </wne:txbxContent>
+                  </wp:txbx>
+                  <wp:bodyPr rot="0" spcFirstLastPara="0" vertOverflow="overflow" horzOverflow="overflow" vert="horz" wrap="none" lIns="91440" tIns="108000" rIns="91440" bIns="108000" numCol="1" spcCol="0" rtlCol="0" fromWordArt="0" anchor="ctr" anchorCtr="0" forceAA="0" compatLnSpc="1">
+                    <a:prstTxWarp prst="textNoShape">
+                      <a:avLst/>
+                    </a:prstTxWarp>
+                    <a:spAutoFit/>
+                  </wp:bodyPr>
+                </wp:wsp>
+              </a:graphicData>
+            </a:graphic>
+            <wp14:sizeRelV relativeFrom="margin">
+              <wp14:pctHeight>0%</wp14:pctHeight>
+            </wp14:sizeRelV>
+          </wp:anchor>
+        </w:drawing>
+      </w:r>
     </w:p>
     <w:p>
       <w:sectPr>
@@ -1977,6 +2023,7 @@
       <w:pPr>
         <w:pStyle w:val="Titel1"/>
       </w:pPr>
+      <w:keepNext/>
       <w:r>
         <w:drawing>
           <wp:anchor distT="0" distB="0" distL="114300" distR="114300" simplePos="0" relativeHeight="251694080" behindDoc="0" locked="0" layoutInCell="1" allowOverlap="1" wp14:anchorId="2227511B" wp14:editId="5456FB9C">
@@ -2039,10 +2086,11 @@
       </w:r>
       <w:r>
         <w:t>Opleidingen &amp; trainingen</w:t>
+        <w:br/>
+        <w:br/>
+        <w:br/>
       </w:r>
     </w:p>
-    <w:p/>
-    <w:p/>
     <w:tbl>
       <w:tblPr>
         <w:tblStyle w:val="Tabelraster"/>
@@ -2158,7 +2206,7 @@
                 <w:sz w:val="18"/>
                 <w:szCs w:val="16"/>
               </w:rPr>
-              <w:t>Opleiding</w:t>
+              <w:t>Opleiding 2</w:t>
             </w:r>
           </w:p>
         </w:tc>
@@ -2180,7 +2228,7 @@
                 <w:sz w:val="18"/>
                 <w:szCs w:val="16"/>
               </w:rPr>
-              <w:t>Onderwijsinstelling</w:t>
+              <w:t>Educational institution 2</w:t>
             </w:r>
           </w:p>
         </w:tc>
@@ -2202,7 +2250,7 @@
                 <w:sz w:val="18"/>
                 <w:szCs w:val="16"/>
               </w:rPr>
-              <w:t>20xx – 20xx</w:t>
+              <w:t>2003 – 2005</w:t>
             </w:r>
           </w:p>
         </w:tc>
@@ -2224,7 +2272,7 @@
                 <w:sz w:val="18"/>
                 <w:szCs w:val="16"/>
               </w:rPr>
-              <w:t>ja</w:t>
+              <w:t>nee</w:t>
             </w:r>
           </w:p>
         </w:tc>
@@ -2252,7 +2300,7 @@
                 <w:sz w:val="18"/>
                 <w:szCs w:val="16"/>
               </w:rPr>
-              <w:t>Opleiding</w:t>
+              <w:t>Opleiding 1</w:t>
             </w:r>
           </w:p>
         </w:tc>
@@ -2274,7 +2322,7 @@
                 <w:sz w:val="18"/>
                 <w:szCs w:val="16"/>
               </w:rPr>
-              <w:t>Onderwijsinstelling</w:t>
+              <w:t>Onderwijsinstelling 1</w:t>
             </w:r>
           </w:p>
         </w:tc>
@@ -2296,7 +2344,7 @@
                 <w:sz w:val="18"/>
                 <w:szCs w:val="16"/>
               </w:rPr>
-              <w:t>19xx – 20xx</w:t>
+              <w:t>1998 – 2003</w:t>
             </w:r>
           </w:p>
         </w:tc>
@@ -2483,7 +2531,7 @@
                 <w:sz w:val="18"/>
                 <w:szCs w:val="18"/>
               </w:rPr>
-              <w:t>Training</w:t>
+              <w:t>Training 2</w:t>
             </w:r>
           </w:p>
         </w:tc>
@@ -2504,7 +2552,7 @@
                 <w:sz w:val="18"/>
                 <w:szCs w:val="18"/>
               </w:rPr>
-              <w:t>Onderwijsinstituut</w:t>
+              <w:t>Onderwijsinstituut 2</w:t>
             </w:r>
           </w:p>
         </w:tc>
@@ -2524,7 +2572,7 @@
                 <w:sz w:val="18"/>
                 <w:szCs w:val="18"/>
               </w:rPr>
-              <w:t>20xx</w:t>
+              <w:t>2008</w:t>
             </w:r>
           </w:p>
         </w:tc>
@@ -2542,7 +2590,7 @@
                 <w:sz w:val="18"/>
                 <w:szCs w:val="18"/>
               </w:rPr>
-              <w:t>ja</w:t>
+              <w:t>nvt</w:t>
             </w:r>
           </w:p>
         </w:tc>
@@ -2569,7 +2617,7 @@
                 <w:sz w:val="18"/>
                 <w:szCs w:val="18"/>
               </w:rPr>
-              <w:t>Training</w:t>
+              <w:t>Training 1</w:t>
             </w:r>
           </w:p>
         </w:tc>
@@ -2590,7 +2638,7 @@
                 <w:sz w:val="18"/>
                 <w:szCs w:val="18"/>
               </w:rPr>
-              <w:t>Onderwijsinstituut</w:t>
+              <w:t>Onderwijsinstituut 1</w:t>
             </w:r>
           </w:p>
         </w:tc>
@@ -2610,7 +2658,7 @@
                 <w:sz w:val="18"/>
                 <w:szCs w:val="18"/>
               </w:rPr>
-              <w:t>20xx</w:t>
+              <w:t>2005</w:t>
             </w:r>
           </w:p>
         </w:tc>
@@ -2628,7 +2676,7 @@
                 <w:sz w:val="18"/>
                 <w:szCs w:val="18"/>
               </w:rPr>
-              <w:t>nvt</w:t>
+              <w:t>ja</w:t>
             </w:r>
           </w:p>
         </w:tc>
@@ -2649,6 +2697,7 @@
       <w:pPr>
         <w:pStyle w:val="Titel1"/>
       </w:pPr>
+      <w:keepNext/>
       <w:r>
         <w:t>Werkervaring</w:t>
       </w:r>
@@ -2877,6 +2926,23 @@
                             <w:sz w:val="18"/>
                             <w:szCs w:val="18"/>
                           </w:rPr>
+                          <w:t/>
+                        </w:r>
+                        <w:proofErr w:type="spellEnd"/>
+                      </w:p>
+                      <w:p>
+                        <w:pPr>
+                          <w:pStyle w:val="BasicParagraph"/>
+                          <w:suppressAutoHyphens/>
+                        </w:pPr>
+                        <w:proofErr w:type="spellStart"/>
+                        <w:r>
+                          <w:rPr>
+                            <w:rFonts w:ascii="PlusJakartaSans-Regular" w:hAnsi="PlusJakartaSans-Regular" w:cs="PlusJakartaSans-Regular"/>
+                            <w:color w:val="212B46"/>
+                            <w:sz w:val="18"/>
+                            <w:szCs w:val="18"/>
+                          </w:rPr>
                           <w:t>Omschrijf de opdracht kort.</w:t>
                         </w:r>
                         <w:proofErr w:type="spellEnd"/>
@@ -3065,26 +3131,6 @@
                       </w:p>
                       <w:p>
                         <w:pPr>
-                          <w:pStyle w:val="BasicParagraph"/>
-                          <w:numPr>
-                            <w:ilvl w:val="0"/>
-                            <w:numId w:val="7"/>
-                          </w:numPr>
-                        </w:pPr>
-                        <w:proofErr w:type="spellStart"/>
-                        <w:r>
-                          <w:rPr>
-                            <w:rFonts w:ascii="Plus Jakarta Sans" w:hAnsi="Plus Jakarta Sans"/>
-                            <w:color w:val="212B46"/>
-                            <w:sz w:val="18"/>
-                            <w:szCs w:val="18"/>
-                          </w:rPr>
-                          <w:t>Overige resultaten</w:t>
-                        </w:r>
-                        <w:proofErr w:type="spellEnd"/>
-                      </w:p>
-                      <w:p>
-                        <w:pPr>
                           <w:spacing w:before="8pt"/>
                         </w:pPr>
                         <w:r>
@@ -3113,417 +3159,7 @@
                             <w:sz w:val="18"/>
                             <w:szCs w:val="18"/>
                           </w:rPr>
-                          <w:t>Applicaties, Tools, Methodes, Databases, Programmeren</w:t>
-                        </w:r>
-                        <w:proofErr w:type="spellEnd"/>
-                      </w:p>
-                    </wne:txbxContent>
-                  </wp:txbx>
-                  <wp:bodyPr rot="0" spcFirstLastPara="0" vertOverflow="overflow" horzOverflow="overflow" vert="horz" wrap="square" lIns="90000" tIns="90000" rIns="90000" bIns="90000" numCol="1" spcCol="0" rtlCol="0" fromWordArt="0" anchor="ctr" anchorCtr="0" forceAA="0" compatLnSpc="1">
-                    <a:prstTxWarp prst="textNoShape">
-                      <a:avLst/>
-                    </a:prstTxWarp>
-                    <a:spAutoFit/>
-                  </wp:bodyPr>
-                </wp:wsp>
-              </a:graphicData>
-            </a:graphic>
-          </wp:inline>
-        </w:drawing>
-        <w:br/>
-      </w:r>
-    </w:p>
-    <w:p xmlns:a="http://purl.oclc.org/ooxml/drawingml/main">
-      <w:r>
-        <w:drawing>
-          <wp:inline distT="0" distB="0" distL="0" distR="0" wp14:anchorId="3F6C22CD" wp14:editId="0D488227">
-            <wp:extent cx="6667500" cy="3567430"/>
-            <wp:effectExtent l="0" t="0" r="0" b="0"/>
-            <wp:docPr id="1868590632" name="Text Box 9"/>
-            <wp:cNvGraphicFramePr/>
-            <a:graphic>
-              <a:graphicData uri="http://schemas.microsoft.com/office/word/2010/wordprocessingShape">
-                <wp:wsp>
-                  <wp:cNvSpPr txBox="1"/>
-                  <wp:spPr>
-                    <a:xfrm>
-                      <a:off x="0" y="0"/>
-                      <a:ext cx="6667500" cy="3567430"/>
-                    </a:xfrm>
-                    <a:prstGeom prst="rect">
-                      <a:avLst/>
-                    </a:prstGeom>
-                    <a:solidFill>
-                      <a:schemeClr val="bg1">
-                        <a:lumMod val="95%"/>
-                      </a:schemeClr>
-                    </a:solidFill>
-                    <a:ln w="6350">
-                      <a:noFill/>
-                    </a:ln>
-                  </wp:spPr>
-                  <wp:txbx>
-                    <wne:txbxContent>
-                      <w:p>
-                        <w:pPr>
-                          <w:rPr>
-                            <w:rFonts w:ascii="Plus Jakarta Sans" w:hAnsi="Plus Jakarta Sans"/>
-                            <w:color w:val="212B46"/>
-                            <w:noProof/>
-                          </w:rPr>
-                        </w:pPr>
-                        <w:r>
-                          <w:rPr>
-                            <w:rFonts w:ascii="Plus Jakarta Sans" w:hAnsi="Plus Jakarta Sans"/>
-                            <w:b/>
-                            <w:bCs/>
-                            <w:color w:val="212B46"/>
-                          </w:rPr>
-                          <w:t>2020</w:t>
-                        </w:r>
-                        <w:r>
-                          <w:rPr>
-                            <w:rFonts w:ascii="Plus Jakarta Sans" w:hAnsi="Plus Jakarta Sans"/>
-                            <w:color w:val="55DD94"/>
-                          </w:rPr>
-                          <w:t xml:space="preserve"> — </w:t>
-                        </w:r>
-                        <w:r>
-                          <w:rPr>
-                            <w:rFonts w:ascii="Plus Jakarta Sans" w:hAnsi="Plus Jakarta Sans"/>
-                            <w:b/>
-                            <w:bCs/>
-                            <w:color w:val="212B46"/>
-                          </w:rPr>
-                          <w:t>2022</w:t>
-                        </w:r>
-                        <w:r>
-                          <w:rPr>
-                            <w:rFonts w:ascii="Plus Jakarta Sans" w:hAnsi="Plus Jakarta Sans"/>
-                            <w:color w:val="55DD94"/>
-                          </w:rPr>
-                          <w:t xml:space="preserve"> | </w:t>
-                        </w:r>
-                        <w:r>
-                          <w:rPr>
-                            <w:rFonts w:ascii="Plus Jakarta Sans" w:hAnsi="Plus Jakarta Sans"/>
-                            <w:b/>
-                            <w:bCs/>
-                            <w:color w:val="212B46"/>
-                          </w:rPr>
-                          <w:t>Opdrachgever</w:t>
-                        </w:r>
-                      </w:p>
-                      <w:p>
-                        <w:r>
-                          <w:rPr>
-                            <w:rFonts w:ascii="Plus Jakarta Sans" w:hAnsi="Plus Jakarta Sans"/>
-                            <w:color w:val="212B46"/>
-                            <w:sz w:val="18"/>
-                            <w:szCs w:val="18"/>
-                            <w:noProof/>
-                          </w:rPr>
-                          <w:t>Rol</w:t>
-                        </w:r>
-                      </w:p>
-                      <w:p>
-                        <w:r>
-                          <w:rPr>
-                            <w:rFonts w:ascii="Plus Jakarta Sans" w:hAnsi="Plus Jakarta Sans"/>
-                            <w:b/>
-                            <w:bCs/>
-                            <w:color w:val="212B46"/>
-                            <w:sz w:val="22"/>
-                            <w:szCs w:val="22"/>
-                            <w:noProof/>
-                          </w:rPr>
-                          <w:t>Situatie</w:t>
-                        </w:r>
-                      </w:p>
-                      <w:p>
-                        <w:pPr>
-                          <w:pStyle w:val="BasicParagraph"/>
-                          <w:suppressAutoHyphens/>
-                        </w:pPr>
-                        <w:proofErr w:type="spellStart"/>
-                        <w:r>
-                          <w:rPr>
-                            <w:rFonts w:ascii="PlusJakartaSans-Regular" w:hAnsi="PlusJakartaSans-Regular" w:cs="PlusJakartaSans-Regular"/>
-                            <w:color w:val="212B46"/>
-                            <w:sz w:val="18"/>
-                            <w:szCs w:val="18"/>
-                          </w:rPr>
-                          <w:t>Licht de klant eventueel kort toe. Wat doet de klant? Wat is de probleemstelling van de klant? </w:t>
-                        </w:r>
-                        <w:proofErr w:type="spellEnd"/>
-                      </w:p>
-                      <w:p>
-                        <w:pPr>
-                          <w:pStyle w:val="BasicParagraph"/>
-                          <w:suppressAutoHyphens/>
-                        </w:pPr>
-                        <w:proofErr w:type="spellStart"/>
-                        <w:r>
-                          <w:rPr>
-                            <w:rFonts w:ascii="PlusJakartaSans-Regular" w:hAnsi="PlusJakartaSans-Regular" w:cs="PlusJakartaSans-Regular"/>
-                            <w:color w:val="212B46"/>
-                            <w:sz w:val="18"/>
-                            <w:szCs w:val="18"/>
-                          </w:rPr>
-                          <w:t>Wat was de opdracht?</w:t>
-                        </w:r>
-                        <w:proofErr w:type="spellEnd"/>
-                      </w:p>
-                      <w:p>
-                        <w:pPr>
-                          <w:pStyle w:val="BasicParagraph"/>
-                          <w:suppressAutoHyphens/>
-                        </w:pPr>
-                        <w:proofErr w:type="spellStart"/>
-                        <w:r>
-                          <w:rPr>
-                            <w:rFonts w:ascii="PlusJakartaSans-Regular" w:hAnsi="PlusJakartaSans-Regular" w:cs="PlusJakartaSans-Regular"/>
-                            <w:color w:val="212B46"/>
-                            <w:sz w:val="18"/>
-                            <w:szCs w:val="18"/>
-                          </w:rPr>
-                          <w:t>Omschrijf de opdracht kort.</w:t>
-                        </w:r>
-                        <w:proofErr w:type="spellEnd"/>
-                      </w:p>
-                      <w:p>
-                        <w:pPr>
-                          <w:spacing w:before="8pt"/>
-                        </w:pPr>
-                        <w:r>
-                          <w:rPr>
-                            <w:rFonts w:ascii="Plus Jakarta Sans" w:hAnsi="Plus Jakarta Sans"/>
-                            <w:b/>
-                            <w:bCs/>
-                            <w:color w:val="212B46"/>
-                            <w:sz w:val="22"/>
-                            <w:szCs w:val="22"/>
-                            <w:noProof/>
-                          </w:rPr>
-                          <w:t>Taken</w:t>
-                        </w:r>
-                      </w:p>
-                      <w:p>
-                        <w:pPr>
-                          <w:pStyle w:val="BasicParagraph"/>
-                          <w:suppressAutoHyphens/>
-                        </w:pPr>
-                        <w:proofErr w:type="spellStart"/>
-                        <w:r>
-                          <w:rPr>
-                            <w:rFonts w:ascii="PlusJakartaSans-Regular" w:hAnsi="PlusJakartaSans-Regular" w:cs="PlusJakartaSans-Regular"/>
-                            <w:color w:val="212B46"/>
-                            <w:sz w:val="18"/>
-                            <w:szCs w:val="18"/>
-                          </w:rPr>
-                          <w:t>Beschrijf hier 1 a 2 van de belangrijkste werkzaamheden van de opdracht. Wat heb je gedaan en hoe?</w:t>
-                        </w:r>
-                        <w:proofErr w:type="spellEnd"/>
-                      </w:p>
-                      <w:p>
-                        <w:pPr>
-                          <w:pStyle w:val="BasicParagraph"/>
-                          <w:suppressAutoHyphens/>
-                        </w:pPr>
-                        <w:proofErr w:type="spellStart"/>
-                        <w:r>
-                          <w:rPr>
-                            <w:rFonts w:ascii="PlusJakartaSans-Regular" w:hAnsi="PlusJakartaSans-Regular" w:cs="PlusJakartaSans-Regular"/>
-                            <w:color w:val="212B46"/>
-                            <w:sz w:val="18"/>
-                            <w:szCs w:val="18"/>
-                          </w:rPr>
-                          <w:t/>
-                        </w:r>
-                        <w:proofErr w:type="spellEnd"/>
-                      </w:p>
-                      <w:p>
-                        <w:pPr>
-                          <w:pStyle w:val="BasicParagraph"/>
-                          <w:suppressAutoHyphens/>
-                        </w:pPr>
-                        <w:proofErr w:type="spellStart"/>
-                        <w:r>
-                          <w:rPr>
-                            <w:rFonts w:ascii="PlusJakartaSans-Regular" w:hAnsi="PlusJakartaSans-Regular" w:cs="PlusJakartaSans-Regular"/>
-                            <w:color w:val="212B46"/>
-                            <w:sz w:val="18"/>
-                            <w:szCs w:val="18"/>
-                          </w:rPr>
-                          <w:t>Overige activiteiten:</w:t>
-                        </w:r>
-                        <w:proofErr w:type="spellEnd"/>
-                      </w:p>
-                      <w:p>
-                        <w:pPr>
-                          <w:pStyle w:val="BasicParagraph"/>
-                          <w:numPr>
-                            <w:ilvl w:val="0"/>
-                            <w:numId w:val="7"/>
-                          </w:numPr>
-                        </w:pPr>
-                        <w:proofErr w:type="spellStart"/>
-                        <w:r>
-                          <w:rPr>
-                            <w:rFonts w:ascii="Plus Jakarta Sans" w:hAnsi="Plus Jakarta Sans"/>
-                            <w:color w:val="212B46"/>
-                            <w:sz w:val="18"/>
-                            <w:szCs w:val="18"/>
-                          </w:rPr>
-                          <w:t>De andere werkzaamheden tijdens de opdracht</w:t>
-                        </w:r>
-                        <w:proofErr w:type="spellEnd"/>
-                      </w:p>
-                      <w:p>
-                        <w:pPr>
-                          <w:pStyle w:val="BasicParagraph"/>
-                          <w:numPr>
-                            <w:ilvl w:val="0"/>
-                            <w:numId w:val="7"/>
-                          </w:numPr>
-                        </w:pPr>
-                        <w:proofErr w:type="spellStart"/>
-                        <w:r>
-                          <w:rPr>
-                            <w:rFonts w:ascii="Plus Jakarta Sans" w:hAnsi="Plus Jakarta Sans"/>
-                            <w:color w:val="212B46"/>
-                            <w:sz w:val="18"/>
-                            <w:szCs w:val="18"/>
-                          </w:rPr>
-                          <w:t>De andere werkzaamheden tijdens de opdracht</w:t>
-                        </w:r>
-                        <w:proofErr w:type="spellEnd"/>
-                      </w:p>
-                      <w:p>
-                        <w:pPr>
-                          <w:spacing w:before="8pt"/>
-                        </w:pPr>
-                        <w:r>
-                          <w:rPr>
-                            <w:rFonts w:ascii="Plus Jakarta Sans" w:hAnsi="Plus Jakarta Sans"/>
-                            <w:b/>
-                            <w:bCs/>
-                            <w:color w:val="212B46"/>
-                            <w:sz w:val="22"/>
-                            <w:szCs w:val="22"/>
-                            <w:noProof/>
-                          </w:rPr>
-                          <w:t>Resultaten</w:t>
-                        </w:r>
-                      </w:p>
-                      <w:p>
-                        <w:pPr>
-                          <w:pStyle w:val="BasicParagraph"/>
-                          <w:suppressAutoHyphens/>
-                        </w:pPr>
-                        <w:proofErr w:type="spellStart"/>
-                        <w:r>
-                          <w:rPr>
-                            <w:rFonts w:ascii="PlusJakartaSans-Regular" w:hAnsi="PlusJakartaSans-Regular" w:cs="PlusJakartaSans-Regular"/>
-                            <w:color w:val="212B46"/>
-                            <w:sz w:val="18"/>
-                            <w:szCs w:val="18"/>
-                          </w:rPr>
-                          <w:t>Wat was het resultaat van de (1 a 2 belangrijkste) werkzaamheden?</w:t>
-                        </w:r>
-                        <w:proofErr w:type="spellEnd"/>
-                      </w:p>
-                      <w:p>
-                        <w:pPr>
-                          <w:pStyle w:val="BasicParagraph"/>
-                          <w:numPr>
-                            <w:ilvl w:val="0"/>
-                            <w:numId w:val="7"/>
-                          </w:numPr>
-                        </w:pPr>
-                        <w:proofErr w:type="spellStart"/>
-                        <w:r>
-                          <w:rPr>
-                            <w:rFonts w:ascii="Plus Jakarta Sans" w:hAnsi="Plus Jakarta Sans"/>
-                            <w:color w:val="212B46"/>
-                            <w:sz w:val="18"/>
-                            <w:szCs w:val="18"/>
-                          </w:rPr>
-                          <w:t>Overige resultaten</w:t>
-                        </w:r>
-                        <w:proofErr w:type="spellEnd"/>
-                      </w:p>
-                      <w:p>
-                        <w:pPr>
-                          <w:pStyle w:val="BasicParagraph"/>
-                          <w:numPr>
-                            <w:ilvl w:val="0"/>
-                            <w:numId w:val="7"/>
-                          </w:numPr>
-                        </w:pPr>
-                        <w:proofErr w:type="spellStart"/>
-                        <w:r>
-                          <w:rPr>
-                            <w:rFonts w:ascii="Plus Jakarta Sans" w:hAnsi="Plus Jakarta Sans"/>
-                            <w:color w:val="212B46"/>
-                            <w:sz w:val="18"/>
-                            <w:szCs w:val="18"/>
-                          </w:rPr>
-                          <w:t>Overige resultaten</w:t>
-                        </w:r>
-                        <w:proofErr w:type="spellEnd"/>
-                      </w:p>
-                      <w:p>
-                        <w:pPr>
-                          <w:pStyle w:val="BasicParagraph"/>
-                          <w:numPr>
-                            <w:ilvl w:val="0"/>
-                            <w:numId w:val="7"/>
-                          </w:numPr>
-                        </w:pPr>
-                        <w:proofErr w:type="spellStart"/>
-                        <w:r>
-                          <w:rPr>
-                            <w:rFonts w:ascii="Plus Jakarta Sans" w:hAnsi="Plus Jakarta Sans"/>
-                            <w:color w:val="212B46"/>
-                            <w:sz w:val="18"/>
-                            <w:szCs w:val="18"/>
-                          </w:rPr>
-                          <w:t>Overige resultaten</w:t>
-                        </w:r>
-                        <w:proofErr w:type="spellEnd"/>
-                      </w:p>
-                      <w:p>
-                        <w:pPr>
-                          <w:spacing w:before="8pt"/>
-                        </w:pPr>
-                        <w:r>
-                          <w:rPr>
-                            <w:rFonts w:ascii="Plus Jakarta Sans" w:hAnsi="Plus Jakarta Sans"/>
-                            <w:b/>
-                            <w:bCs/>
-                            <w:color w:val="212B46"/>
-                            <w:sz w:val="22"/>
-                            <w:szCs w:val="22"/>
-                            <w:noProof/>
-                          </w:rPr>
-                          <w:t>Technologie &amp; tools</w:t>
-                        </w:r>
-                      </w:p>
-                      <w:p>
-                        <w:pPr>
-                          <w:pStyle w:val="BasicParagraph"/>
-                          <w:suppressAutoHyphens/>
-                        </w:pPr>
-                        <w:proofErr w:type="spellStart"/>
-                        <w:r>
-                          <w:rPr>
-                            <w:rFonts w:ascii="PlusJakartaSans-Regular" w:hAnsi="PlusJakartaSans-Regular" w:cs="PlusJakartaSans-Regular"/>
-                            <w:color w:val="212B46"/>
-                            <w:sz w:val="18"/>
-                            <w:szCs w:val="18"/>
-                          </w:rPr>
-                          <w:t>Applicaties, Tools, Methodes, Databases, Programmeren</w:t>
+                          <w:t>Applicaties, Tools, Methodes, Databases, Programmeertalen</w:t>
                         </w:r>
                         <w:proofErr w:type="spellEnd"/>
                       </w:p>
@@ -3547,9 +3183,277 @@
       <w:pPr>
         <w:pStyle w:val="Titel1"/>
       </w:pPr>
-      <w:pPr>
-        <w:pStyle w:val="Titel1"/>
-      </w:pPr>
+      <w:keepNext/>
+      <w:r>
+        <w:drawing>
+          <wp:anchor distT="0" distB="0" distL="114300" distR="114300" simplePos="0" relativeHeight="251698176" behindDoc="0" locked="0" layoutInCell="1" allowOverlap="1" wp14:anchorId="7C97E47F" wp14:editId="78F4CE6A">
+            <wp:simplePos x="0" y="0"/>
+            <wp:positionH relativeFrom="column">
+              <wp:posOffset>-635</wp:posOffset>
+            </wp:positionH>
+            <wp:positionV relativeFrom="paragraph">
+              <wp:posOffset>230505</wp:posOffset>
+            </wp:positionV>
+            <wp:extent cx="1736725" cy="0"/>
+            <wp:effectExtent l="0" t="12700" r="15875" b="12700"/>
+            <wp:wrapNone/>
+            <wp:docPr id="1133764444" name="Straight Connector 15"/>
+            <wp:cNvGraphicFramePr/>
+            <a:graphic xmlns:a="http://purl.oclc.org/ooxml/drawingml/main">
+              <a:graphicData uri="http://schemas.microsoft.com/office/word/2010/wordprocessingShape">
+                <wp:wsp>
+                  <wp:cNvCnPr/>
+                  <wp:spPr>
+                    <a:xfrm>
+                      <a:off x="0" y="0"/>
+                      <a:ext cx="1736725" cy="0"/>
+                    </a:xfrm>
+                    <a:prstGeom prst="line">
+                      <a:avLst/>
+                    </a:prstGeom>
+                    <a:ln>
+                      <a:solidFill>
+                        <a:srgbClr val="55DD94"/>
+                      </a:solidFill>
+                    </a:ln>
+                  </wp:spPr>
+                  <wp:style>
+                    <a:lnRef idx="2">
+                      <a:schemeClr val="accent6"/>
+                    </a:lnRef>
+                    <a:fillRef idx="0">
+                      <a:schemeClr val="accent6"/>
+                    </a:fillRef>
+                    <a:effectRef idx="1">
+                      <a:schemeClr val="accent6"/>
+                    </a:effectRef>
+                    <a:fontRef idx="minor">
+                      <a:schemeClr val="tx1"/>
+                    </a:fontRef>
+                  </wp:style>
+                  <wp:bodyPr/>
+                </wp:wsp>
+              </a:graphicData>
+            </a:graphic>
+            <wp14:sizeRelH relativeFrom="margin">
+              <wp14:pctWidth>0%</wp14:pctWidth>
+            </wp14:sizeRelH>
+          </wp:anchor>
+        </w:drawing>
+      </w:r>
+      <w:r>
+        <w:t>Overige werkervaring</w:t>
+        <w:br/>
+      </w:r>
+    </w:p>
+    <w:tbl>
+      <w:tblPr>
+        <w:tblStyle w:val="Tabelraster"/>
+        <w:tblW w:w="523.90pt" w:type="dxa"/>
+        <w:tblBorders>
+          <w:top w:val="none" w:sz="0" w:space="0" w:color="auto"/>
+          <w:start w:val="none" w:sz="0" w:space="0" w:color="auto"/>
+          <w:bottom w:val="none" w:sz="0" w:space="0" w:color="auto"/>
+          <w:end w:val="none" w:sz="0" w:space="0" w:color="auto"/>
+          <w:insideH w:val="none" w:sz="0" w:space="0" w:color="auto"/>
+          <w:insideV w:val="none" w:sz="0" w:space="0" w:color="auto"/>
+        </w:tblBorders>
+        <w:tblCellMar>
+          <w:top w:w="7.10pt" w:type="dxa"/>
+          <w:bottom w:w="7.10pt" w:type="dxa"/>
+        </w:tblCellMar>
+        <w:tblLook w:firstRow="1" w:lastRow="0" w:firstColumn="1" w:lastColumn="0" w:noHBand="0" w:noVBand="1"/>
+      </w:tblPr>
+      <w:tblGrid>
+        <w:gridCol w:w="1354"/>
+        <w:gridCol w:w="2084"/>
+        <w:gridCol w:w="3520"/>
+        <w:gridCol w:w="3520"/>
+      </w:tblGrid>
+      <w:tr>
+        <w:trPr>
+          <w:trHeight w:val="14"/>
+        </w:trPr>
+        <w:tc>
+          <w:tcPr>
+            <w:tcW w:w="67.70pt" w:type="dxa"/>
+            <w:vAlign w:val="center"/>
+          </w:tcPr>
+          <w:p>
+            <w:pPr>
+              <w:pStyle w:val="Pa0"/>
+              <w:rPr>
+                <w:rStyle w:val="A1"/>
+              </w:rPr>
+              <w:keepNext/>
+            </w:pPr>
+            <w:r>
+              <w:rPr>
+                <w:rStyle w:val="A1"/>
+              </w:rPr>
+              <w:t>Periode</w:t>
+            </w:r>
+          </w:p>
+        </w:tc>
+        <w:tc>
+          <w:tcPr>
+            <w:tcW w:w="104.20pt" w:type="dxa"/>
+            <w:vAlign w:val="center"/>
+          </w:tcPr>
+          <w:p>
+            <w:pPr>
+              <w:pStyle w:val="Pa0"/>
+              <w:rPr>
+                <w:rStyle w:val="A1"/>
+              </w:rPr>
+            </w:pPr>
+          </w:p>
+        </w:tc>
+        <w:tc>
+          <w:tcPr>
+            <w:tcW w:w="176pt" w:type="dxa"/>
+            <w:vAlign w:val="center"/>
+          </w:tcPr>
+          <w:p>
+            <w:pPr>
+              <w:pStyle w:val="Pa0"/>
+              <w:rPr>
+                <w:rStyle w:val="A1"/>
+              </w:rPr>
+              <w:keepNext/>
+            </w:pPr>
+            <w:r>
+              <w:rPr>
+                <w:rStyle w:val="A1"/>
+              </w:rPr>
+              <w:t>Opdrachtgever</w:t>
+            </w:r>
+          </w:p>
+        </w:tc>
+        <w:tc>
+          <w:tcPr>
+            <w:tcW w:w="176pt" w:type="dxa"/>
+          </w:tcPr>
+          <w:p>
+            <w:pPr>
+              <w:pStyle w:val="Pa0"/>
+              <w:rPr>
+                <w:rStyle w:val="A1"/>
+              </w:rPr>
+              <w:keepNext/>
+            </w:pPr>
+            <w:r>
+              <w:rPr>
+                <w:rStyle w:val="A1"/>
+              </w:rPr>
+              <w:t>Functie</w:t>
+            </w:r>
+          </w:p>
+        </w:tc>
+      </w:tr>
+      <w:tr xmlns:a="http://purl.oclc.org/ooxml/drawingml/main">
+        <w:trPr>
+          <w:trHeight w:val="14"/>
+        </w:trPr>
+        <w:tc>
+          <w:tcPr>
+            <w:tcW w:w="67.70pt" w:type="dxa"/>
+            <w:tcBorders>
+              <w:end w:val="single" w:sz="4" w:space="0" w:color="55DD94"/>
+              <w:bottom w:val="none" w:sz="4" w:space="0" w:color="55DD94"/>
+            </w:tcBorders>
+            <w:vAlign w:val="center"/>
+          </w:tcPr>
+          <w:p>
+            <w:pPr>
+              <w:pStyle w:val="BasicParagraph"/>
+            </w:pPr>
+            <w:r>
+              <w:rPr>
+                <w:rFonts w:ascii="Plus Jakarta Sans" w:hAnsi="Plus Jakarta Sans"/>
+                <w:sz w:val="18"/>
+                <w:szCs w:val="16"/>
+                <w:noProof/>
+              </w:rPr>
+              <w:t>01-2020</w:t>
+            </w:r>
+          </w:p>
+        </w:tc>
+        <w:tc>
+          <w:tcPr>
+            <w:tcW w:w="104.20pt" w:type="dxa"/>
+            <w:tcBorders>
+              <w:start w:val="single" w:sz="4" w:space="0" w:color="55DD94"/>
+              <w:bottom w:val="none" w:sz="4" w:space="0" w:color="55DD94"/>
+            </w:tcBorders>
+            <w:vAlign w:val="center"/>
+          </w:tcPr>
+          <w:p>
+            <w:pPr>
+              <w:pStyle w:val="BasicParagraph"/>
+            </w:pPr>
+            <w:r>
+              <w:rPr>
+                <w:rFonts w:ascii="Plus Jakarta Sans" w:hAnsi="Plus Jakarta Sans"/>
+                <w:sz w:val="18"/>
+                <w:szCs w:val="16"/>
+                <w:noProof/>
+              </w:rPr>
+              <w:t>12-2022</w:t>
+            </w:r>
+          </w:p>
+        </w:tc>
+        <w:tc>
+          <w:tcPr>
+            <w:tcW w:w="176pt" w:type="dxa"/>
+            <w:tcBorders>
+              <w:bottom w:val="none" w:sz="4" w:space="0" w:color="55DD94"/>
+            </w:tcBorders>
+            <w:vAlign w:val="center"/>
+          </w:tcPr>
+          <w:p>
+            <w:pPr>
+              <w:pStyle w:val="BasicParagraph"/>
+              <w:keepLines/>
+            </w:pPr>
+            <w:r>
+              <w:rPr>
+                <w:rFonts w:ascii="Plus Jakarta Sans" w:hAnsi="Plus Jakarta Sans"/>
+                <w:sz w:val="18"/>
+                <w:szCs w:val="16"/>
+                <w:noProof/>
+              </w:rPr>
+              <w:t>Opdrachgever</w:t>
+            </w:r>
+          </w:p>
+        </w:tc>
+        <w:tc>
+          <w:tcPr>
+            <w:tcW w:w="176pt" w:type="dxa"/>
+            <w:tcBorders>
+              <w:bottom w:val="none" w:sz="4" w:space="0" w:color="55DD94"/>
+            </w:tcBorders>
+            <w:vAlign w:val="center"/>
+          </w:tcPr>
+          <w:p>
+            <w:pPr>
+              <w:pStyle w:val="BasicParagraph"/>
+              <w:keepLines/>
+            </w:pPr>
+            <w:r>
+              <w:rPr>
+                <w:rFonts w:ascii="Plus Jakarta Sans" w:hAnsi="Plus Jakarta Sans"/>
+                <w:sz w:val="18"/>
+                <w:szCs w:val="16"/>
+                <w:noProof/>
+              </w:rPr>
+              <w:t>Rol</w:t>
+            </w:r>
+          </w:p>
+        </w:tc>
+      </w:tr>
+    </w:tbl>
+    <w:p>
       <w:pPr>
         <w:pStyle w:val="Titel1"/>
         <w:sectPr>
@@ -3560,6 +3464,8 @@
           <w:docGrid w:linePitch="360"/>
         </w:sectPr>
       </w:pPr>
+      <w:br/>
+      <w:br/>
     </w:p>
     <w:p>
       <w:pPr>
@@ -3570,6 +3476,157 @@
           <w:noProof/>
           <w:u w:val="none"/>
         </w:rPr>
+        <w:keepNext/>
+        <w:t>Publicaties</w:t>
+      </w:r>
+    </w:p>
+    <w:p>
+      <w:pPr>
+        <w:pStyle w:val="Titel1"/>
+      </w:pPr>
+      <w:r>
+        <w:drawing>
+          <wp:anchor distT="0" distB="0" distL="114300" distR="114300" simplePos="0" relativeHeight="251704320" behindDoc="0" locked="0" layoutInCell="1" allowOverlap="1" wp14:anchorId="2352FD51" wp14:editId="2E252DA5">
+            <wp:simplePos x="0" y="0"/>
+            <wp:positionH relativeFrom="column">
+              <wp:posOffset>635</wp:posOffset>
+            </wp:positionH>
+            <wp:positionV relativeFrom="paragraph">
+              <wp:posOffset>14928</wp:posOffset>
+            </wp:positionV>
+            <wp:extent cx="920772" cy="0"/>
+            <wp:effectExtent l="0" t="12700" r="19050" b="12700"/>
+            <wp:wrapNone/>
+            <wp:docPr id="85812222" name="Straight Connector 15"/>
+            <wp:cNvGraphicFramePr/>
+            <a:graphic xmlns:a="http://purl.oclc.org/ooxml/drawingml/main">
+              <a:graphicData uri="http://schemas.microsoft.com/office/word/2010/wordprocessingShape">
+                <wp:wsp>
+                  <wp:cNvCnPr/>
+                  <wp:spPr>
+                    <a:xfrm>
+                      <a:off x="0" y="0"/>
+                      <a:ext cx="920772" cy="0"/>
+                    </a:xfrm>
+                    <a:prstGeom prst="line">
+                      <a:avLst/>
+                    </a:prstGeom>
+                    <a:ln>
+                      <a:solidFill>
+                        <a:srgbClr val="55DD94"/>
+                      </a:solidFill>
+                    </a:ln>
+                  </wp:spPr>
+                  <wp:style>
+                    <a:lnRef idx="2">
+                      <a:schemeClr val="accent6"/>
+                    </a:lnRef>
+                    <a:fillRef idx="0">
+                      <a:schemeClr val="accent6"/>
+                    </a:fillRef>
+                    <a:effectRef idx="1">
+                      <a:schemeClr val="accent6"/>
+                    </a:effectRef>
+                    <a:fontRef idx="minor">
+                      <a:schemeClr val="tx1"/>
+                    </a:fontRef>
+                  </wp:style>
+                  <wp:bodyPr/>
+                </wp:wsp>
+              </a:graphicData>
+            </a:graphic>
+            <wp14:sizeRelH relativeFrom="margin">
+              <wp14:pctWidth>0%</wp14:pctWidth>
+            </wp14:sizeRelH>
+            <wp14:sizeRelV relativeFrom="margin">
+              <wp14:pctHeight>0%</wp14:pctHeight>
+            </wp14:sizeRelV>
+          </wp:anchor>
+        </w:drawing>
+      </w:r>
+    </w:p>
+    <w:p xmlns:a="http://purl.oclc.org/ooxml/drawingml/main">
+      <w:pPr>
+        <w:spacing w:before="12pt"/>
+        <w:noProof/>
+      </w:pPr>
+      <w:r>
+        <w:rPr>
+          <w:rFonts w:ascii="Plus Jakarta Sans" w:hAnsi="Plus Jakarta Sans"/>
+          <w:b/>
+          <w:bCs/>
+          <w:color w:val="212B46"/>
+        </w:rPr>
+        <w:t>2009</w:t>
+      </w:r>
+      <w:r>
+        <w:rPr>
+          <w:rFonts w:ascii="Plus Jakarta Sans" w:hAnsi="Plus Jakarta Sans"/>
+          <w:color w:val="55DD94"/>
+        </w:rPr>
+        <w:t xml:space="preserve"> | </w:t>
+      </w:r>
+      <w:r>
+        <w:rPr>
+          <w:rFonts w:ascii="Plus Jakarta Sans" w:hAnsi="Plus Jakarta Sans"/>
+          <w:b/>
+          <w:bCs/>
+          <w:color w:val="212B46"/>
+        </w:rPr>
+        <w:t>Magazine</w:t>
+      </w:r>
+      <w:r>
+        <w:rPr>
+          <w:rFonts w:ascii="Plus Jakarta Sans" w:hAnsi="Plus Jakarta Sans"/>
+          <w:color w:val="55DD94"/>
+        </w:rPr>
+        <w:t xml:space="preserve"> | </w:t>
+      </w:r>
+      <w:r>
+        <w:rPr>
+          <w:rFonts w:ascii="Plus Jakarta Sans" w:hAnsi="Plus Jakarta Sans"/>
+          <w:b/>
+          <w:bCs/>
+          <w:color w:val="212B46"/>
+        </w:rPr>
+        <w:t>Titel</w:t>
+      </w:r>
+    </w:p>
+    <w:p xmlns:a="http://purl.oclc.org/ooxml/drawingml/main">
+      <w:pPr>
+        <w:pStyle w:val="BasicParagraph"/>
+        <w:spacing w:after="12pt"/>
+        <w:ind w:end="276.65pt"/>
+        <w:suppressAutoHyphens/>
+        <w:rPr>
+          <w:rFonts w:ascii="PlusJakartaSans-Regular" w:hAnsi="PlusJakartaSans-Regular" w:cs="PlusJakartaSans-Regular"/>
+          <w:sz w:val="18"/>
+          <w:szCs w:val="18"/>
+        </w:rPr>
+      </w:pPr>
+      <w:proofErr w:type="spellStart"/>
+      <w:r>
+        <w:rPr>
+          <w:rFonts w:ascii="PlusJakartaSans-Regular" w:hAnsi="PlusJakartaSans-Regular" w:cs="PlusJakartaSans-Regular"/>
+          <w:color w:val="212B46"/>
+          <w:sz w:val="18"/>
+          <w:szCs w:val="18"/>
+        </w:rPr>
+        <w:t>Korte omschrijving</w:t>
+      </w:r>
+      <w:proofErr w:type="spellEnd"/>
+    </w:p>
+    <w:p/>
+    <w:p>
+      <w:pPr>
+        <w:pStyle w:val="Titel1"/>
+      </w:pPr>
+      <w:r>
+        <w:rPr>
+          <w:noProof/>
+          <w:u w:val="none"/>
+        </w:rPr>
+        <w:keepNext/>
         <w:t>Referenties</w:t>
       </w:r>
     </w:p>
@@ -3680,7 +3737,7 @@
           <w:szCs w:val="22"/>
           <w:color w:val="212B46"/>
         </w:rPr>
-        <w:t>Referentie</w:t>
+        <w:t>Naam van referentie</w:t>
       </w:r>
       <w:r>
         <w:rPr>
@@ -3700,7 +3757,7 @@
           <w:szCs w:val="22"/>
           <w:color w:val="212B46"/>
         </w:rPr>
-        <w:t>Functie van referent</w:t>
+        <w:t>Functie van referentie</w:t>
         <w:t xml:space="preserve"> </w:t>
         <w:t>Company name</w:t>
       </w:r>
@@ -6223,8 +6280,8 @@
       <w:lang w:val="nl-NL"/>
     </w:rPr>
   </w:style>
-  <w:style w:type="character" w:customStyle="1" w:styleId="Valori-niveau">
-    <w:name w:val="Valori-niveau"/>
+  <w:style w:type="character" w:customStyle="1" w:styleId="Cerios-niveau">
+    <w:name w:val="Cerios-niveau"/>
     <w:basedOn w:val="Standaardalinea-lettertype"/>
     <w:uiPriority w:val="1"/>
     <w:qFormat/>
@@ -6234,10 +6291,10 @@
       <w:color w:val="211A58"/>
     </w:rPr>
   </w:style>
-  <w:style w:type="paragraph" w:customStyle="1" w:styleId="Valori-skill">
-    <w:name w:val="Valori-skill"/>
+  <w:style w:type="paragraph" w:customStyle="1" w:styleId="Cerios-skill">
+    <w:name w:val="Cerios-skill"/>
     <w:basedOn w:val="Standaard"/>
-    <w:link w:val="Valori-skillChar"/>
+    <w:link w:val="Cerios-skillChar"/>
     <w:qFormat/>
     <w:rsid w:val="00F503A0"/>
     <w:pPr>
@@ -6254,10 +6311,10 @@
       <w14:ligatures w14:val="none"/>
     </w:rPr>
   </w:style>
-  <w:style w:type="character" w:customStyle="1" w:styleId="Valori-skillChar">
-    <w:name w:val="Valori-skill Char"/>
+  <w:style w:type="character" w:customStyle="1" w:styleId="Cerios-skillChar">
+    <w:name w:val="Cerios-skill Char"/>
     <w:basedOn w:val="Standaardalinea-lettertype"/>
-    <w:link w:val="Valori-skill"/>
+    <w:link w:val="Cerios-skill"/>
     <w:rsid w:val="00F503A0"/>
     <w:rPr>
       <w:rFonts w:ascii="Arial" w:hAnsi="Arial"/>

</xml_diff>